<commit_message>
project inrichting opdracht begonnen
</commit_message>
<xml_diff>
--- a/Documents/Project inrichting teammediamarkt.docx
+++ b/Documents/Project inrichting teammediamarkt.docx
@@ -11,7 +11,6 @@
           <w:sz w:val="32"/>
           <w:szCs w:val="32"/>
           <w:u w:val="single"/>
-          <w:lang w:val="en-US"/>
         </w:rPr>
       </w:pPr>
       <w:r>
@@ -21,7 +20,6 @@
           <w:sz w:val="32"/>
           <w:szCs w:val="32"/>
           <w:u w:val="single"/>
-          <w:lang w:val="en-US"/>
         </w:rPr>
         <w:t>Project inrichting 30/01 – 03/02 team MediaMarkt</w:t>
       </w:r>
@@ -33,7 +31,6 @@
           <w:bCs/>
           <w:sz w:val="24"/>
           <w:szCs w:val="24"/>
-          <w:lang w:val="en-US"/>
         </w:rPr>
       </w:pPr>
       <w:r>
@@ -42,7 +39,6 @@
           <w:bCs/>
           <w:sz w:val="24"/>
           <w:szCs w:val="24"/>
-          <w:lang w:val="en-US"/>
         </w:rPr>
         <w:t>Teamindeling:</w:t>
       </w:r>
@@ -171,6 +167,62 @@
           <w:szCs w:val="24"/>
         </w:rPr>
         <w:t>ordt gebasseerd op Mediamarkt</w:t>
+      </w:r>
+      <w:r>
+        <w:rPr>
+          <w:sz w:val="24"/>
+          <w:szCs w:val="24"/>
+        </w:rPr>
+        <w:t>.</w:t>
+      </w:r>
+    </w:p>
+    <w:p>
+      <w:pPr>
+        <w:rPr>
+          <w:b/>
+          <w:bCs/>
+          <w:sz w:val="24"/>
+          <w:szCs w:val="24"/>
+        </w:rPr>
+      </w:pPr>
+      <w:r>
+        <w:rPr>
+          <w:b/>
+          <w:bCs/>
+          <w:sz w:val="24"/>
+          <w:szCs w:val="24"/>
+        </w:rPr>
+        <w:t>Gemaakte omgevingen:</w:t>
+      </w:r>
+    </w:p>
+    <w:p>
+      <w:pPr>
+        <w:rPr>
+          <w:sz w:val="24"/>
+          <w:szCs w:val="24"/>
+        </w:rPr>
+      </w:pPr>
+      <w:r>
+        <w:rPr>
+          <w:sz w:val="24"/>
+          <w:szCs w:val="24"/>
+        </w:rPr>
+        <w:t>Iedereen heeft een lokale folder gemaakt, dat ziet er ongeveer zo uit:</w:t>
+      </w:r>
+    </w:p>
+    <w:p>
+      <w:pPr>
+        <w:rPr>
+          <w:sz w:val="24"/>
+          <w:szCs w:val="24"/>
+        </w:rPr>
+      </w:pPr>
+      <w:r>
+        <w:rPr>
+          <w:sz w:val="24"/>
+          <w:szCs w:val="24"/>
+        </w:rPr>
+        <w:t>“C://xampp/htdocs/projectfolder”</w:t>
       </w:r>
     </w:p>
     <w:sectPr>

</xml_diff>

<commit_message>
project inrichting document bijna klaar
</commit_message>
<xml_diff>
--- a/Documents/Project inrichting teammediamarkt.docx
+++ b/Documents/Project inrichting teammediamarkt.docx
@@ -21,8 +21,20 @@
           <w:szCs w:val="32"/>
           <w:u w:val="single"/>
         </w:rPr>
-        <w:t>Project inrichting 30/01 – 03/02 team MediaMarkt</w:t>
-      </w:r>
+        <w:t xml:space="preserve">Project inrichting 30/01 – 03/02 team </w:t>
+      </w:r>
+      <w:proofErr w:type="spellStart"/>
+      <w:r>
+        <w:rPr>
+          <w:b/>
+          <w:bCs/>
+          <w:sz w:val="32"/>
+          <w:szCs w:val="32"/>
+          <w:u w:val="single"/>
+        </w:rPr>
+        <w:t>MediaMarkt</w:t>
+      </w:r>
+      <w:proofErr w:type="spellEnd"/>
     </w:p>
     <w:p>
       <w:pPr>
@@ -117,13 +129,59 @@
           <w:lang w:val="en-US"/>
         </w:rPr>
       </w:pPr>
-      <w:r>
-        <w:rPr>
-          <w:sz w:val="24"/>
-          <w:szCs w:val="24"/>
-          <w:lang w:val="en-US"/>
-        </w:rPr>
-        <w:t>Teamnaam = Mediamarkt (tijdelijk)</w:t>
+      <w:proofErr w:type="spellStart"/>
+      <w:r>
+        <w:rPr>
+          <w:sz w:val="24"/>
+          <w:szCs w:val="24"/>
+          <w:lang w:val="en-US"/>
+        </w:rPr>
+        <w:t>Teamnaam</w:t>
+      </w:r>
+      <w:proofErr w:type="spellEnd"/>
+      <w:r>
+        <w:rPr>
+          <w:sz w:val="24"/>
+          <w:szCs w:val="24"/>
+          <w:lang w:val="en-US"/>
+        </w:rPr>
+        <w:t xml:space="preserve"> = </w:t>
+      </w:r>
+      <w:proofErr w:type="spellStart"/>
+      <w:r>
+        <w:rPr>
+          <w:sz w:val="24"/>
+          <w:szCs w:val="24"/>
+          <w:lang w:val="en-US"/>
+        </w:rPr>
+        <w:t>Mediamarkt</w:t>
+      </w:r>
+      <w:proofErr w:type="spellEnd"/>
+      <w:r>
+        <w:rPr>
+          <w:sz w:val="24"/>
+          <w:szCs w:val="24"/>
+          <w:lang w:val="en-US"/>
+        </w:rPr>
+        <w:t xml:space="preserve"> (</w:t>
+      </w:r>
+      <w:proofErr w:type="spellStart"/>
+      <w:r>
+        <w:rPr>
+          <w:sz w:val="24"/>
+          <w:szCs w:val="24"/>
+          <w:lang w:val="en-US"/>
+        </w:rPr>
+        <w:t>tijdelijk</w:t>
+      </w:r>
+      <w:proofErr w:type="spellEnd"/>
+      <w:r>
+        <w:rPr>
+          <w:sz w:val="24"/>
+          <w:szCs w:val="24"/>
+          <w:lang w:val="en-US"/>
+        </w:rPr>
+        <w:t>)</w:t>
       </w:r>
     </w:p>
     <w:p>
@@ -136,6 +194,7 @@
           <w:lang w:val="en-US"/>
         </w:rPr>
       </w:pPr>
+      <w:proofErr w:type="spellStart"/>
       <w:r>
         <w:rPr>
           <w:b/>
@@ -144,53 +203,102 @@
           <w:szCs w:val="24"/>
           <w:lang w:val="en-US"/>
         </w:rPr>
-        <w:t>Beschrijving bedrijf:</w:t>
-      </w:r>
-    </w:p>
-    <w:p>
-      <w:pPr>
-        <w:rPr>
-          <w:sz w:val="24"/>
-          <w:szCs w:val="24"/>
-        </w:rPr>
-      </w:pPr>
-      <w:r>
-        <w:rPr>
-          <w:sz w:val="24"/>
-          <w:szCs w:val="24"/>
-        </w:rPr>
-        <w:t>Het bedrijf voor onze website w</w:t>
-      </w:r>
-      <w:r>
-        <w:rPr>
-          <w:sz w:val="24"/>
-          <w:szCs w:val="24"/>
-        </w:rPr>
-        <w:t>ordt gebasseerd op Mediamarkt</w:t>
-      </w:r>
-      <w:r>
-        <w:rPr>
-          <w:sz w:val="24"/>
-          <w:szCs w:val="24"/>
-        </w:rPr>
-        <w:t>.</w:t>
-      </w:r>
-    </w:p>
-    <w:p>
-      <w:pPr>
+        <w:t>Beschrijving</w:t>
+      </w:r>
+      <w:proofErr w:type="spellEnd"/>
+      <w:r>
         <w:rPr>
           <w:b/>
           <w:bCs/>
           <w:sz w:val="24"/>
           <w:szCs w:val="24"/>
-        </w:rPr>
-      </w:pPr>
+          <w:lang w:val="en-US"/>
+        </w:rPr>
+        <w:t xml:space="preserve"> </w:t>
+      </w:r>
+      <w:proofErr w:type="spellStart"/>
       <w:r>
         <w:rPr>
           <w:b/>
           <w:bCs/>
           <w:sz w:val="24"/>
           <w:szCs w:val="24"/>
+          <w:lang w:val="en-US"/>
+        </w:rPr>
+        <w:t>bedrijf</w:t>
+      </w:r>
+      <w:proofErr w:type="spellEnd"/>
+      <w:r>
+        <w:rPr>
+          <w:b/>
+          <w:bCs/>
+          <w:sz w:val="24"/>
+          <w:szCs w:val="24"/>
+          <w:lang w:val="en-US"/>
+        </w:rPr>
+        <w:t>:</w:t>
+      </w:r>
+    </w:p>
+    <w:p>
+      <w:pPr>
+        <w:rPr>
+          <w:sz w:val="24"/>
+          <w:szCs w:val="24"/>
+        </w:rPr>
+      </w:pPr>
+      <w:r>
+        <w:rPr>
+          <w:sz w:val="24"/>
+          <w:szCs w:val="24"/>
+        </w:rPr>
+        <w:t>Het bedrijf voor onze website w</w:t>
+      </w:r>
+      <w:r>
+        <w:rPr>
+          <w:sz w:val="24"/>
+          <w:szCs w:val="24"/>
+        </w:rPr>
+        <w:t xml:space="preserve">ordt </w:t>
+      </w:r>
+      <w:proofErr w:type="spellStart"/>
+      <w:r>
+        <w:rPr>
+          <w:sz w:val="24"/>
+          <w:szCs w:val="24"/>
+        </w:rPr>
+        <w:t>gebasseerd</w:t>
+      </w:r>
+      <w:proofErr w:type="spellEnd"/>
+      <w:r>
+        <w:rPr>
+          <w:sz w:val="24"/>
+          <w:szCs w:val="24"/>
+        </w:rPr>
+        <w:t xml:space="preserve"> op Mediamarkt</w:t>
+      </w:r>
+      <w:r>
+        <w:rPr>
+          <w:sz w:val="24"/>
+          <w:szCs w:val="24"/>
+        </w:rPr>
+        <w:t>.</w:t>
+      </w:r>
+    </w:p>
+    <w:p>
+      <w:pPr>
+        <w:rPr>
+          <w:b/>
+          <w:bCs/>
+          <w:sz w:val="24"/>
+          <w:szCs w:val="24"/>
+        </w:rPr>
+      </w:pPr>
+      <w:r>
+        <w:rPr>
+          <w:b/>
+          <w:bCs/>
+          <w:sz w:val="24"/>
+          <w:szCs w:val="24"/>
         </w:rPr>
         <w:t>Gemaakte omgevingen:</w:t>
       </w:r>
@@ -213,16 +321,319 @@
     <w:p>
       <w:pPr>
         <w:rPr>
-          <w:sz w:val="24"/>
-          <w:szCs w:val="24"/>
-        </w:rPr>
-      </w:pPr>
-      <w:r>
-        <w:rPr>
-          <w:sz w:val="24"/>
-          <w:szCs w:val="24"/>
-        </w:rPr>
-        <w:t>“C://xampp/htdocs/projectfolder”</w:t>
+          <w:i/>
+          <w:iCs/>
+          <w:sz w:val="24"/>
+          <w:szCs w:val="24"/>
+        </w:rPr>
+      </w:pPr>
+      <w:r>
+        <w:rPr>
+          <w:i/>
+          <w:iCs/>
+          <w:sz w:val="24"/>
+          <w:szCs w:val="24"/>
+        </w:rPr>
+        <w:t>“C://</w:t>
+      </w:r>
+      <w:proofErr w:type="spellStart"/>
+      <w:r>
+        <w:rPr>
+          <w:i/>
+          <w:iCs/>
+          <w:sz w:val="24"/>
+          <w:szCs w:val="24"/>
+        </w:rPr>
+        <w:t>xampp</w:t>
+      </w:r>
+      <w:proofErr w:type="spellEnd"/>
+      <w:r>
+        <w:rPr>
+          <w:i/>
+          <w:iCs/>
+          <w:sz w:val="24"/>
+          <w:szCs w:val="24"/>
+        </w:rPr>
+        <w:t>/</w:t>
+      </w:r>
+      <w:proofErr w:type="spellStart"/>
+      <w:r>
+        <w:rPr>
+          <w:i/>
+          <w:iCs/>
+          <w:sz w:val="24"/>
+          <w:szCs w:val="24"/>
+        </w:rPr>
+        <w:t>htdocs</w:t>
+      </w:r>
+      <w:proofErr w:type="spellEnd"/>
+      <w:r>
+        <w:rPr>
+          <w:i/>
+          <w:iCs/>
+          <w:sz w:val="24"/>
+          <w:szCs w:val="24"/>
+        </w:rPr>
+        <w:t>/projectfolder”</w:t>
+      </w:r>
+    </w:p>
+    <w:p>
+      <w:pPr>
+        <w:rPr>
+          <w:sz w:val="24"/>
+          <w:szCs w:val="24"/>
+        </w:rPr>
+      </w:pPr>
+      <w:r>
+        <w:rPr>
+          <w:sz w:val="24"/>
+          <w:szCs w:val="24"/>
+        </w:rPr>
+        <w:t xml:space="preserve">Git omgeving is gemaakt door Dylan. Iedereen is er mee verbonden en wij kunnen allemaal </w:t>
+      </w:r>
+      <w:proofErr w:type="spellStart"/>
+      <w:r>
+        <w:rPr>
+          <w:sz w:val="24"/>
+          <w:szCs w:val="24"/>
+        </w:rPr>
+        <w:t>commit</w:t>
+      </w:r>
+      <w:proofErr w:type="spellEnd"/>
+      <w:r>
+        <w:rPr>
+          <w:sz w:val="24"/>
+          <w:szCs w:val="24"/>
+        </w:rPr>
+        <w:t xml:space="preserve">/pull in </w:t>
+      </w:r>
+      <w:proofErr w:type="spellStart"/>
+      <w:r>
+        <w:rPr>
+          <w:sz w:val="24"/>
+          <w:szCs w:val="24"/>
+        </w:rPr>
+        <w:t>visual</w:t>
+      </w:r>
+      <w:proofErr w:type="spellEnd"/>
+      <w:r>
+        <w:rPr>
+          <w:sz w:val="24"/>
+          <w:szCs w:val="24"/>
+        </w:rPr>
+        <w:t xml:space="preserve"> studio code.</w:t>
+      </w:r>
+    </w:p>
+    <w:p>
+      <w:pPr>
+        <w:rPr>
+          <w:sz w:val="24"/>
+          <w:szCs w:val="24"/>
+        </w:rPr>
+      </w:pPr>
+      <w:r>
+        <w:rPr>
+          <w:noProof/>
+          <w:sz w:val="24"/>
+          <w:szCs w:val="24"/>
+        </w:rPr>
+        <w:drawing>
+          <wp:anchor distT="0" distB="0" distL="114300" distR="114300" simplePos="0" relativeHeight="251658240" behindDoc="0" locked="0" layoutInCell="1" allowOverlap="1" wp14:anchorId="3697880D" wp14:editId="01876C5B">
+            <wp:simplePos x="0" y="0"/>
+            <wp:positionH relativeFrom="margin">
+              <wp:align>center</wp:align>
+            </wp:positionH>
+            <wp:positionV relativeFrom="paragraph">
+              <wp:posOffset>5080</wp:posOffset>
+            </wp:positionV>
+            <wp:extent cx="3704590" cy="1635760"/>
+            <wp:effectExtent l="0" t="0" r="0" b="2540"/>
+            <wp:wrapNone/>
+            <wp:docPr id="1" name="Picture 1"/>
+            <wp:cNvGraphicFramePr>
+              <a:graphicFrameLocks xmlns:a="http://schemas.openxmlformats.org/drawingml/2006/main" noChangeAspect="1"/>
+            </wp:cNvGraphicFramePr>
+            <a:graphic xmlns:a="http://schemas.openxmlformats.org/drawingml/2006/main">
+              <a:graphicData uri="http://schemas.openxmlformats.org/drawingml/2006/picture">
+                <pic:pic xmlns:pic="http://schemas.openxmlformats.org/drawingml/2006/picture">
+                  <pic:nvPicPr>
+                    <pic:cNvPr id="1" name="Picture 1"/>
+                    <pic:cNvPicPr/>
+                  </pic:nvPicPr>
+                  <pic:blipFill>
+                    <a:blip r:embed="rId5" cstate="print">
+                      <a:extLst>
+                        <a:ext uri="{28A0092B-C50C-407E-A947-70E740481C1C}">
+                          <a14:useLocalDpi xmlns:a14="http://schemas.microsoft.com/office/drawing/2010/main" val="0"/>
+                        </a:ext>
+                      </a:extLst>
+                    </a:blip>
+                    <a:stretch>
+                      <a:fillRect/>
+                    </a:stretch>
+                  </pic:blipFill>
+                  <pic:spPr>
+                    <a:xfrm>
+                      <a:off x="0" y="0"/>
+                      <a:ext cx="3704590" cy="1635760"/>
+                    </a:xfrm>
+                    <a:prstGeom prst="rect">
+                      <a:avLst/>
+                    </a:prstGeom>
+                  </pic:spPr>
+                </pic:pic>
+              </a:graphicData>
+            </a:graphic>
+            <wp14:sizeRelH relativeFrom="margin">
+              <wp14:pctWidth>0</wp14:pctWidth>
+            </wp14:sizeRelH>
+            <wp14:sizeRelV relativeFrom="margin">
+              <wp14:pctHeight>0</wp14:pctHeight>
+            </wp14:sizeRelV>
+          </wp:anchor>
+        </w:drawing>
+      </w:r>
+    </w:p>
+    <w:p>
+      <w:pPr>
+        <w:rPr>
+          <w:sz w:val="24"/>
+          <w:szCs w:val="24"/>
+        </w:rPr>
+      </w:pPr>
+    </w:p>
+    <w:p>
+      <w:pPr>
+        <w:rPr>
+          <w:sz w:val="24"/>
+          <w:szCs w:val="24"/>
+        </w:rPr>
+      </w:pPr>
+    </w:p>
+    <w:p>
+      <w:pPr>
+        <w:rPr>
+          <w:sz w:val="24"/>
+          <w:szCs w:val="24"/>
+        </w:rPr>
+      </w:pPr>
+    </w:p>
+    <w:p>
+      <w:pPr>
+        <w:rPr>
+          <w:sz w:val="24"/>
+          <w:szCs w:val="24"/>
+        </w:rPr>
+      </w:pPr>
+    </w:p>
+    <w:p>
+      <w:pPr>
+        <w:rPr>
+          <w:sz w:val="24"/>
+          <w:szCs w:val="24"/>
+        </w:rPr>
+      </w:pPr>
+    </w:p>
+    <w:p>
+      <w:pPr>
+        <w:rPr>
+          <w:sz w:val="24"/>
+          <w:szCs w:val="24"/>
+        </w:rPr>
+      </w:pPr>
+      <w:r>
+        <w:rPr>
+          <w:noProof/>
+          <w:sz w:val="24"/>
+          <w:szCs w:val="24"/>
+        </w:rPr>
+        <w:drawing>
+          <wp:anchor distT="0" distB="0" distL="114300" distR="114300" simplePos="0" relativeHeight="251659264" behindDoc="0" locked="0" layoutInCell="1" allowOverlap="1" wp14:anchorId="46B59301" wp14:editId="71B5341D">
+            <wp:simplePos x="0" y="0"/>
+            <wp:positionH relativeFrom="margin">
+              <wp:align>center</wp:align>
+            </wp:positionH>
+            <wp:positionV relativeFrom="paragraph">
+              <wp:posOffset>701675</wp:posOffset>
+            </wp:positionV>
+            <wp:extent cx="4008120" cy="2091690"/>
+            <wp:effectExtent l="0" t="0" r="0" b="3810"/>
+            <wp:wrapNone/>
+            <wp:docPr id="2" name="Picture 2" descr="Graphical user interface, application&#10;&#10;Description automatically generated"/>
+            <wp:cNvGraphicFramePr>
+              <a:graphicFrameLocks xmlns:a="http://schemas.openxmlformats.org/drawingml/2006/main" noChangeAspect="1"/>
+            </wp:cNvGraphicFramePr>
+            <a:graphic xmlns:a="http://schemas.openxmlformats.org/drawingml/2006/main">
+              <a:graphicData uri="http://schemas.openxmlformats.org/drawingml/2006/picture">
+                <pic:pic xmlns:pic="http://schemas.openxmlformats.org/drawingml/2006/picture">
+                  <pic:nvPicPr>
+                    <pic:cNvPr id="2" name="Picture 2" descr="Graphical user interface, application&#10;&#10;Description automatically generated"/>
+                    <pic:cNvPicPr/>
+                  </pic:nvPicPr>
+                  <pic:blipFill>
+                    <a:blip r:embed="rId6" cstate="print">
+                      <a:extLst>
+                        <a:ext uri="{28A0092B-C50C-407E-A947-70E740481C1C}">
+                          <a14:useLocalDpi xmlns:a14="http://schemas.microsoft.com/office/drawing/2010/main" val="0"/>
+                        </a:ext>
+                      </a:extLst>
+                    </a:blip>
+                    <a:stretch>
+                      <a:fillRect/>
+                    </a:stretch>
+                  </pic:blipFill>
+                  <pic:spPr>
+                    <a:xfrm>
+                      <a:off x="0" y="0"/>
+                      <a:ext cx="4008120" cy="2091690"/>
+                    </a:xfrm>
+                    <a:prstGeom prst="rect">
+                      <a:avLst/>
+                    </a:prstGeom>
+                  </pic:spPr>
+                </pic:pic>
+              </a:graphicData>
+            </a:graphic>
+            <wp14:sizeRelH relativeFrom="margin">
+              <wp14:pctWidth>0</wp14:pctWidth>
+            </wp14:sizeRelH>
+            <wp14:sizeRelV relativeFrom="margin">
+              <wp14:pctHeight>0</wp14:pctHeight>
+            </wp14:sizeRelV>
+          </wp:anchor>
+        </w:drawing>
+      </w:r>
+      <w:proofErr w:type="spellStart"/>
+      <w:r>
+        <w:rPr>
+          <w:sz w:val="24"/>
+          <w:szCs w:val="24"/>
+        </w:rPr>
+        <w:t>Trello</w:t>
+      </w:r>
+      <w:proofErr w:type="spellEnd"/>
+      <w:r>
+        <w:rPr>
+          <w:sz w:val="24"/>
+          <w:szCs w:val="24"/>
+        </w:rPr>
+        <w:t xml:space="preserve"> board is gemaakt door Jack. Iedereen kan erin werken, maar Jack zal het meeste doen als de Scrummaster. Op de afbeelding was de product </w:t>
+      </w:r>
+      <w:proofErr w:type="spellStart"/>
+      <w:r>
+        <w:rPr>
+          <w:sz w:val="24"/>
+          <w:szCs w:val="24"/>
+        </w:rPr>
+        <w:t>backlog</w:t>
+      </w:r>
+      <w:proofErr w:type="spellEnd"/>
+      <w:r>
+        <w:rPr>
+          <w:sz w:val="24"/>
+          <w:szCs w:val="24"/>
+        </w:rPr>
+        <w:t xml:space="preserve"> nog niet gevuld, dit is inmiddels wel zo.</w:t>
       </w:r>
     </w:p>
     <w:sectPr>

</xml_diff>

<commit_message>
user stories aangepast, word doc verbeterd en trello is afgerond
</commit_message>
<xml_diff>
--- a/Documents/Project inrichting teammediamarkt.docx
+++ b/Documents/Project inrichting teammediamarkt.docx
@@ -21,36 +21,24 @@
           <w:szCs w:val="32"/>
           <w:u w:val="single"/>
         </w:rPr>
-        <w:t xml:space="preserve">Project inrichting 30/01 – 03/02 team </w:t>
-      </w:r>
-      <w:proofErr w:type="spellStart"/>
-      <w:r>
-        <w:rPr>
-          <w:b/>
-          <w:bCs/>
-          <w:sz w:val="32"/>
-          <w:szCs w:val="32"/>
-          <w:u w:val="single"/>
-        </w:rPr>
-        <w:t>MediaMarkt</w:t>
-      </w:r>
-      <w:proofErr w:type="spellEnd"/>
-    </w:p>
-    <w:p>
-      <w:pPr>
-        <w:rPr>
-          <w:b/>
-          <w:bCs/>
-          <w:sz w:val="24"/>
-          <w:szCs w:val="24"/>
-        </w:rPr>
-      </w:pPr>
-      <w:r>
-        <w:rPr>
-          <w:b/>
-          <w:bCs/>
-          <w:sz w:val="24"/>
-          <w:szCs w:val="24"/>
+        <w:t>Project inrichting 30/01 – 03/02 team MediaMarkt</w:t>
+      </w:r>
+    </w:p>
+    <w:p>
+      <w:pPr>
+        <w:rPr>
+          <w:b/>
+          <w:bCs/>
+          <w:sz w:val="28"/>
+          <w:szCs w:val="28"/>
+        </w:rPr>
+      </w:pPr>
+      <w:r>
+        <w:rPr>
+          <w:b/>
+          <w:bCs/>
+          <w:sz w:val="28"/>
+          <w:szCs w:val="28"/>
         </w:rPr>
         <w:t>Teamindeling:</w:t>
       </w:r>
@@ -98,6 +86,14 @@
         </w:rPr>
         <w:t>Dylan</w:t>
       </w:r>
+      <w:r>
+        <w:rPr>
+          <w:sz w:val="24"/>
+          <w:szCs w:val="24"/>
+          <w:lang w:val="en-US"/>
+        </w:rPr>
+        <w:t xml:space="preserve"> = Github beheerder</w:t>
+      </w:r>
     </w:p>
     <w:p>
       <w:pPr>
@@ -120,123 +116,47 @@
         </w:rPr>
         <w:t>Jack</w:t>
       </w:r>
-    </w:p>
-    <w:p>
-      <w:pPr>
+      <w:r>
         <w:rPr>
           <w:sz w:val="24"/>
           <w:szCs w:val="24"/>
           <w:lang w:val="en-US"/>
         </w:rPr>
-      </w:pPr>
-      <w:proofErr w:type="spellStart"/>
-      <w:r>
-        <w:rPr>
-          <w:sz w:val="24"/>
-          <w:szCs w:val="24"/>
-          <w:lang w:val="en-US"/>
-        </w:rPr>
-        <w:t>Teamnaam</w:t>
-      </w:r>
-      <w:proofErr w:type="spellEnd"/>
-      <w:r>
-        <w:rPr>
-          <w:sz w:val="24"/>
-          <w:szCs w:val="24"/>
-          <w:lang w:val="en-US"/>
-        </w:rPr>
-        <w:t xml:space="preserve"> = </w:t>
-      </w:r>
-      <w:proofErr w:type="spellStart"/>
-      <w:r>
-        <w:rPr>
-          <w:sz w:val="24"/>
-          <w:szCs w:val="24"/>
-          <w:lang w:val="en-US"/>
-        </w:rPr>
-        <w:t>Mediamarkt</w:t>
-      </w:r>
-      <w:proofErr w:type="spellEnd"/>
-      <w:r>
-        <w:rPr>
-          <w:sz w:val="24"/>
-          <w:szCs w:val="24"/>
-          <w:lang w:val="en-US"/>
-        </w:rPr>
-        <w:t xml:space="preserve"> (</w:t>
-      </w:r>
-      <w:proofErr w:type="spellStart"/>
-      <w:r>
-        <w:rPr>
-          <w:sz w:val="24"/>
-          <w:szCs w:val="24"/>
-          <w:lang w:val="en-US"/>
-        </w:rPr>
-        <w:t>tijdelijk</w:t>
-      </w:r>
-      <w:proofErr w:type="spellEnd"/>
-      <w:r>
-        <w:rPr>
-          <w:sz w:val="24"/>
-          <w:szCs w:val="24"/>
-          <w:lang w:val="en-US"/>
-        </w:rPr>
-        <w:t>)</w:t>
-      </w:r>
-    </w:p>
-    <w:p>
-      <w:pPr>
-        <w:rPr>
-          <w:b/>
-          <w:bCs/>
-          <w:sz w:val="24"/>
-          <w:szCs w:val="24"/>
-          <w:lang w:val="en-US"/>
-        </w:rPr>
-      </w:pPr>
-      <w:proofErr w:type="spellStart"/>
-      <w:r>
-        <w:rPr>
-          <w:b/>
-          <w:bCs/>
-          <w:sz w:val="24"/>
-          <w:szCs w:val="24"/>
-          <w:lang w:val="en-US"/>
-        </w:rPr>
-        <w:t>Beschrijving</w:t>
-      </w:r>
-      <w:proofErr w:type="spellEnd"/>
-      <w:r>
-        <w:rPr>
-          <w:b/>
-          <w:bCs/>
-          <w:sz w:val="24"/>
-          <w:szCs w:val="24"/>
-          <w:lang w:val="en-US"/>
-        </w:rPr>
-        <w:t xml:space="preserve"> </w:t>
-      </w:r>
-      <w:proofErr w:type="spellStart"/>
-      <w:r>
-        <w:rPr>
-          <w:b/>
-          <w:bCs/>
-          <w:sz w:val="24"/>
-          <w:szCs w:val="24"/>
-          <w:lang w:val="en-US"/>
-        </w:rPr>
-        <w:t>bedrijf</w:t>
-      </w:r>
-      <w:proofErr w:type="spellEnd"/>
-      <w:r>
-        <w:rPr>
-          <w:b/>
-          <w:bCs/>
-          <w:sz w:val="24"/>
-          <w:szCs w:val="24"/>
-          <w:lang w:val="en-US"/>
-        </w:rPr>
-        <w:t>:</w:t>
+        <w:t xml:space="preserve"> = ScrumMaster</w:t>
+      </w:r>
+    </w:p>
+    <w:p>
+      <w:pPr>
+        <w:rPr>
+          <w:sz w:val="24"/>
+          <w:szCs w:val="24"/>
+        </w:rPr>
+      </w:pPr>
+      <w:r>
+        <w:rPr>
+          <w:sz w:val="24"/>
+          <w:szCs w:val="24"/>
+        </w:rPr>
+        <w:t>Teamnaam = Mediamarkt (tijdelijk)</w:t>
+      </w:r>
+    </w:p>
+    <w:p>
+      <w:pPr>
+        <w:rPr>
+          <w:b/>
+          <w:bCs/>
+          <w:sz w:val="28"/>
+          <w:szCs w:val="28"/>
+        </w:rPr>
+      </w:pPr>
+      <w:r>
+        <w:rPr>
+          <w:b/>
+          <w:bCs/>
+          <w:sz w:val="28"/>
+          <w:szCs w:val="28"/>
+        </w:rPr>
+        <w:t>Beschrijving bedrijf:</w:t>
       </w:r>
     </w:p>
     <w:p>
@@ -258,23 +178,7 @@
           <w:sz w:val="24"/>
           <w:szCs w:val="24"/>
         </w:rPr>
-        <w:t xml:space="preserve">ordt </w:t>
-      </w:r>
-      <w:proofErr w:type="spellStart"/>
-      <w:r>
-        <w:rPr>
-          <w:sz w:val="24"/>
-          <w:szCs w:val="24"/>
-        </w:rPr>
-        <w:t>gebasseerd</w:t>
-      </w:r>
-      <w:proofErr w:type="spellEnd"/>
-      <w:r>
-        <w:rPr>
-          <w:sz w:val="24"/>
-          <w:szCs w:val="24"/>
-        </w:rPr>
-        <w:t xml:space="preserve"> op Mediamarkt</w:t>
+        <w:t>ordt gebasseerd op Mediamarkt</w:t>
       </w:r>
       <w:r>
         <w:rPr>
@@ -289,144 +193,25 @@
         <w:rPr>
           <w:b/>
           <w:bCs/>
-          <w:sz w:val="24"/>
-          <w:szCs w:val="24"/>
-        </w:rPr>
-      </w:pPr>
-      <w:r>
-        <w:rPr>
-          <w:b/>
-          <w:bCs/>
-          <w:sz w:val="24"/>
-          <w:szCs w:val="24"/>
-        </w:rPr>
-        <w:t>Gemaakte omgevingen:</w:t>
-      </w:r>
-    </w:p>
-    <w:p>
-      <w:pPr>
-        <w:rPr>
-          <w:sz w:val="24"/>
-          <w:szCs w:val="24"/>
-        </w:rPr>
-      </w:pPr>
-      <w:r>
-        <w:rPr>
-          <w:sz w:val="24"/>
-          <w:szCs w:val="24"/>
-        </w:rPr>
-        <w:t>Iedereen heeft een lokale folder gemaakt, dat ziet er ongeveer zo uit:</w:t>
-      </w:r>
-    </w:p>
-    <w:p>
-      <w:pPr>
-        <w:rPr>
-          <w:i/>
-          <w:iCs/>
-          <w:sz w:val="24"/>
-          <w:szCs w:val="24"/>
-        </w:rPr>
-      </w:pPr>
-      <w:r>
-        <w:rPr>
-          <w:i/>
-          <w:iCs/>
-          <w:sz w:val="24"/>
-          <w:szCs w:val="24"/>
-        </w:rPr>
-        <w:t>“C://</w:t>
-      </w:r>
-      <w:proofErr w:type="spellStart"/>
-      <w:r>
-        <w:rPr>
-          <w:i/>
-          <w:iCs/>
-          <w:sz w:val="24"/>
-          <w:szCs w:val="24"/>
-        </w:rPr>
-        <w:t>xampp</w:t>
-      </w:r>
-      <w:proofErr w:type="spellEnd"/>
-      <w:r>
-        <w:rPr>
-          <w:i/>
-          <w:iCs/>
-          <w:sz w:val="24"/>
-          <w:szCs w:val="24"/>
-        </w:rPr>
-        <w:t>/</w:t>
-      </w:r>
-      <w:proofErr w:type="spellStart"/>
-      <w:r>
-        <w:rPr>
-          <w:i/>
-          <w:iCs/>
-          <w:sz w:val="24"/>
-          <w:szCs w:val="24"/>
-        </w:rPr>
-        <w:t>htdocs</w:t>
-      </w:r>
-      <w:proofErr w:type="spellEnd"/>
-      <w:r>
-        <w:rPr>
-          <w:i/>
-          <w:iCs/>
-          <w:sz w:val="24"/>
-          <w:szCs w:val="24"/>
-        </w:rPr>
-        <w:t>/projectfolder”</w:t>
-      </w:r>
-    </w:p>
-    <w:p>
-      <w:pPr>
-        <w:rPr>
-          <w:sz w:val="24"/>
-          <w:szCs w:val="24"/>
-        </w:rPr>
-      </w:pPr>
-      <w:r>
-        <w:rPr>
-          <w:sz w:val="24"/>
-          <w:szCs w:val="24"/>
-        </w:rPr>
-        <w:t xml:space="preserve">Git omgeving is gemaakt door Dylan. Iedereen is er mee verbonden en wij kunnen allemaal </w:t>
-      </w:r>
-      <w:proofErr w:type="spellStart"/>
-      <w:r>
-        <w:rPr>
-          <w:sz w:val="24"/>
-          <w:szCs w:val="24"/>
-        </w:rPr>
-        <w:t>commit</w:t>
-      </w:r>
-      <w:proofErr w:type="spellEnd"/>
-      <w:r>
-        <w:rPr>
-          <w:sz w:val="24"/>
-          <w:szCs w:val="24"/>
-        </w:rPr>
-        <w:t xml:space="preserve">/pull in </w:t>
-      </w:r>
-      <w:proofErr w:type="spellStart"/>
-      <w:r>
-        <w:rPr>
-          <w:sz w:val="24"/>
-          <w:szCs w:val="24"/>
-        </w:rPr>
-        <w:t>visual</w:t>
-      </w:r>
-      <w:proofErr w:type="spellEnd"/>
-      <w:r>
-        <w:rPr>
-          <w:sz w:val="24"/>
-          <w:szCs w:val="24"/>
-        </w:rPr>
-        <w:t xml:space="preserve"> studio code.</w:t>
-      </w:r>
-    </w:p>
-    <w:p>
-      <w:pPr>
-        <w:rPr>
+          <w:sz w:val="28"/>
+          <w:szCs w:val="28"/>
+        </w:rPr>
+      </w:pPr>
+      <w:r>
+        <w:rPr>
+          <w:b/>
+          <w:bCs/>
+          <w:sz w:val="28"/>
+          <w:szCs w:val="28"/>
+        </w:rPr>
+        <w:t>Github:</w:t>
+      </w:r>
+    </w:p>
+    <w:p>
+      <w:pPr>
+        <w:rPr>
+          <w:b/>
+          <w:bCs/>
           <w:sz w:val="24"/>
           <w:szCs w:val="24"/>
         </w:rPr>
@@ -438,18 +223,18 @@
           <w:szCs w:val="24"/>
         </w:rPr>
         <w:drawing>
-          <wp:anchor distT="0" distB="0" distL="114300" distR="114300" simplePos="0" relativeHeight="251658240" behindDoc="0" locked="0" layoutInCell="1" allowOverlap="1" wp14:anchorId="3697880D" wp14:editId="01876C5B">
+          <wp:anchor distT="0" distB="0" distL="114300" distR="114300" simplePos="0" relativeHeight="251658240" behindDoc="0" locked="0" layoutInCell="1" allowOverlap="1" wp14:anchorId="302994D3" wp14:editId="069EB49E">
             <wp:simplePos x="0" y="0"/>
             <wp:positionH relativeFrom="margin">
-              <wp:align>center</wp:align>
+              <wp:align>right</wp:align>
             </wp:positionH>
             <wp:positionV relativeFrom="paragraph">
-              <wp:posOffset>5080</wp:posOffset>
+              <wp:posOffset>20955</wp:posOffset>
             </wp:positionV>
-            <wp:extent cx="3704590" cy="1635760"/>
-            <wp:effectExtent l="0" t="0" r="0" b="2540"/>
+            <wp:extent cx="5731510" cy="2853690"/>
+            <wp:effectExtent l="0" t="0" r="2540" b="3810"/>
             <wp:wrapNone/>
-            <wp:docPr id="1" name="Picture 1"/>
+            <wp:docPr id="1" name="Picture 1" descr="A screenshot of a computer&#10;&#10;Description automatically generated with medium confidence"/>
             <wp:cNvGraphicFramePr>
               <a:graphicFrameLocks xmlns:a="http://schemas.openxmlformats.org/drawingml/2006/main" noChangeAspect="1"/>
             </wp:cNvGraphicFramePr>
@@ -457,7 +242,7 @@
               <a:graphicData uri="http://schemas.openxmlformats.org/drawingml/2006/picture">
                 <pic:pic xmlns:pic="http://schemas.openxmlformats.org/drawingml/2006/picture">
                   <pic:nvPicPr>
-                    <pic:cNvPr id="1" name="Picture 1"/>
+                    <pic:cNvPr id="1" name="Picture 1" descr="A screenshot of a computer&#10;&#10;Description automatically generated with medium confidence"/>
                     <pic:cNvPicPr/>
                   </pic:nvPicPr>
                   <pic:blipFill>
@@ -475,7 +260,7 @@
                   <pic:spPr>
                     <a:xfrm>
                       <a:off x="0" y="0"/>
-                      <a:ext cx="3704590" cy="1635760"/>
+                      <a:ext cx="5731510" cy="2853690"/>
                     </a:xfrm>
                     <a:prstGeom prst="rect">
                       <a:avLst/>
@@ -484,12 +269,6 @@
                 </pic:pic>
               </a:graphicData>
             </a:graphic>
-            <wp14:sizeRelH relativeFrom="margin">
-              <wp14:pctWidth>0</wp14:pctWidth>
-            </wp14:sizeRelH>
-            <wp14:sizeRelV relativeFrom="margin">
-              <wp14:pctHeight>0</wp14:pctHeight>
-            </wp14:sizeRelV>
           </wp:anchor>
         </w:drawing>
       </w:r>
@@ -497,69 +276,134 @@
     <w:p>
       <w:pPr>
         <w:rPr>
-          <w:sz w:val="24"/>
-          <w:szCs w:val="24"/>
-        </w:rPr>
-      </w:pPr>
-    </w:p>
-    <w:p>
-      <w:pPr>
-        <w:rPr>
-          <w:sz w:val="24"/>
-          <w:szCs w:val="24"/>
-        </w:rPr>
-      </w:pPr>
-    </w:p>
-    <w:p>
-      <w:pPr>
-        <w:rPr>
-          <w:sz w:val="24"/>
-          <w:szCs w:val="24"/>
-        </w:rPr>
-      </w:pPr>
-    </w:p>
-    <w:p>
-      <w:pPr>
-        <w:rPr>
-          <w:sz w:val="24"/>
-          <w:szCs w:val="24"/>
-        </w:rPr>
-      </w:pPr>
-    </w:p>
-    <w:p>
-      <w:pPr>
-        <w:rPr>
-          <w:sz w:val="24"/>
-          <w:szCs w:val="24"/>
-        </w:rPr>
-      </w:pPr>
-    </w:p>
-    <w:p>
-      <w:pPr>
-        <w:rPr>
-          <w:sz w:val="24"/>
-          <w:szCs w:val="24"/>
-        </w:rPr>
-      </w:pPr>
-      <w:r>
-        <w:rPr>
+          <w:b/>
+          <w:bCs/>
+          <w:sz w:val="24"/>
+          <w:szCs w:val="24"/>
+        </w:rPr>
+      </w:pPr>
+    </w:p>
+    <w:p>
+      <w:pPr>
+        <w:rPr>
+          <w:b/>
+          <w:bCs/>
+          <w:sz w:val="24"/>
+          <w:szCs w:val="24"/>
+        </w:rPr>
+      </w:pPr>
+    </w:p>
+    <w:p>
+      <w:pPr>
+        <w:rPr>
+          <w:b/>
+          <w:bCs/>
+          <w:sz w:val="24"/>
+          <w:szCs w:val="24"/>
+        </w:rPr>
+      </w:pPr>
+    </w:p>
+    <w:p>
+      <w:pPr>
+        <w:rPr>
+          <w:b/>
+          <w:bCs/>
+          <w:sz w:val="24"/>
+          <w:szCs w:val="24"/>
+        </w:rPr>
+      </w:pPr>
+    </w:p>
+    <w:p>
+      <w:pPr>
+        <w:rPr>
+          <w:b/>
+          <w:bCs/>
+          <w:sz w:val="24"/>
+          <w:szCs w:val="24"/>
+        </w:rPr>
+      </w:pPr>
+    </w:p>
+    <w:p>
+      <w:pPr>
+        <w:rPr>
+          <w:b/>
+          <w:bCs/>
+          <w:sz w:val="24"/>
+          <w:szCs w:val="24"/>
+        </w:rPr>
+      </w:pPr>
+    </w:p>
+    <w:p>
+      <w:pPr>
+        <w:rPr>
+          <w:b/>
+          <w:bCs/>
+          <w:sz w:val="24"/>
+          <w:szCs w:val="24"/>
+        </w:rPr>
+      </w:pPr>
+    </w:p>
+    <w:p>
+      <w:pPr>
+        <w:rPr>
+          <w:b/>
+          <w:bCs/>
+          <w:sz w:val="24"/>
+          <w:szCs w:val="24"/>
+        </w:rPr>
+      </w:pPr>
+    </w:p>
+    <w:p>
+      <w:pPr>
+        <w:rPr>
+          <w:b/>
+          <w:bCs/>
+          <w:sz w:val="28"/>
+          <w:szCs w:val="28"/>
+        </w:rPr>
+      </w:pPr>
+    </w:p>
+    <w:p>
+      <w:pPr>
+        <w:rPr>
+          <w:b/>
+          <w:bCs/>
+          <w:sz w:val="28"/>
+          <w:szCs w:val="28"/>
+        </w:rPr>
+      </w:pPr>
+      <w:r>
+        <w:rPr>
+          <w:b/>
+          <w:bCs/>
+          <w:sz w:val="28"/>
+          <w:szCs w:val="28"/>
+        </w:rPr>
+        <w:t>Jack lokale map:</w:t>
+      </w:r>
+    </w:p>
+    <w:p>
+      <w:pPr>
+        <w:rPr>
+          <w:b/>
+          <w:bCs/>
+          <w:sz w:val="24"/>
+          <w:szCs w:val="24"/>
+        </w:rPr>
+      </w:pPr>
+      <w:r>
+        <w:rPr>
+          <w:b/>
+          <w:bCs/>
           <w:noProof/>
           <w:sz w:val="24"/>
           <w:szCs w:val="24"/>
         </w:rPr>
         <w:drawing>
-          <wp:anchor distT="0" distB="0" distL="114300" distR="114300" simplePos="0" relativeHeight="251659264" behindDoc="0" locked="0" layoutInCell="1" allowOverlap="1" wp14:anchorId="46B59301" wp14:editId="71B5341D">
-            <wp:simplePos x="0" y="0"/>
-            <wp:positionH relativeFrom="margin">
-              <wp:align>center</wp:align>
-            </wp:positionH>
-            <wp:positionV relativeFrom="paragraph">
-              <wp:posOffset>701675</wp:posOffset>
-            </wp:positionV>
-            <wp:extent cx="4008120" cy="2091690"/>
-            <wp:effectExtent l="0" t="0" r="0" b="3810"/>
-            <wp:wrapNone/>
-            <wp:docPr id="2" name="Picture 2" descr="Graphical user interface, application&#10;&#10;Description automatically generated"/>
+          <wp:inline distT="0" distB="0" distL="0" distR="0" wp14:anchorId="6EB2FC1E" wp14:editId="2C05575E">
+            <wp:extent cx="5731510" cy="1687195"/>
+            <wp:effectExtent l="0" t="0" r="2540" b="8255"/>
+            <wp:docPr id="3" name="Picture 3" descr="A screenshot of a computer&#10;&#10;Description automatically generated with medium confidence"/>
             <wp:cNvGraphicFramePr>
               <a:graphicFrameLocks xmlns:a="http://schemas.openxmlformats.org/drawingml/2006/main" noChangeAspect="1"/>
             </wp:cNvGraphicFramePr>
@@ -567,11 +411,341 @@
               <a:graphicData uri="http://schemas.openxmlformats.org/drawingml/2006/picture">
                 <pic:pic xmlns:pic="http://schemas.openxmlformats.org/drawingml/2006/picture">
                   <pic:nvPicPr>
-                    <pic:cNvPr id="2" name="Picture 2" descr="Graphical user interface, application&#10;&#10;Description automatically generated"/>
+                    <pic:cNvPr id="3" name="Picture 3" descr="A screenshot of a computer&#10;&#10;Description automatically generated with medium confidence"/>
                     <pic:cNvPicPr/>
                   </pic:nvPicPr>
                   <pic:blipFill>
-                    <a:blip r:embed="rId6" cstate="print">
+                    <a:blip r:embed="rId6"/>
+                    <a:stretch>
+                      <a:fillRect/>
+                    </a:stretch>
+                  </pic:blipFill>
+                  <pic:spPr>
+                    <a:xfrm>
+                      <a:off x="0" y="0"/>
+                      <a:ext cx="5731510" cy="1687195"/>
+                    </a:xfrm>
+                    <a:prstGeom prst="rect">
+                      <a:avLst/>
+                    </a:prstGeom>
+                  </pic:spPr>
+                </pic:pic>
+              </a:graphicData>
+            </a:graphic>
+          </wp:inline>
+        </w:drawing>
+      </w:r>
+    </w:p>
+    <w:p>
+      <w:pPr>
+        <w:rPr>
+          <w:b/>
+          <w:bCs/>
+          <w:sz w:val="28"/>
+          <w:szCs w:val="28"/>
+        </w:rPr>
+      </w:pPr>
+      <w:r>
+        <w:rPr>
+          <w:b/>
+          <w:bCs/>
+          <w:sz w:val="28"/>
+          <w:szCs w:val="28"/>
+        </w:rPr>
+        <w:t>Dylan lokale map:</w:t>
+      </w:r>
+    </w:p>
+    <w:p>
+      <w:pPr>
+        <w:rPr>
+          <w:b/>
+          <w:bCs/>
+          <w:sz w:val="28"/>
+          <w:szCs w:val="28"/>
+        </w:rPr>
+      </w:pPr>
+      <w:r>
+        <w:rPr>
+          <w:b/>
+          <w:bCs/>
+          <w:sz w:val="28"/>
+          <w:szCs w:val="28"/>
+        </w:rPr>
+        <w:t>Amin lokale map:</w:t>
+      </w:r>
+    </w:p>
+    <w:p>
+      <w:pPr>
+        <w:rPr>
+          <w:b/>
+          <w:bCs/>
+          <w:sz w:val="24"/>
+          <w:szCs w:val="24"/>
+        </w:rPr>
+      </w:pPr>
+    </w:p>
+    <w:p>
+      <w:pPr>
+        <w:rPr>
+          <w:b/>
+          <w:bCs/>
+          <w:sz w:val="28"/>
+          <w:szCs w:val="28"/>
+        </w:rPr>
+      </w:pPr>
+      <w:r>
+        <w:rPr>
+          <w:b/>
+          <w:bCs/>
+          <w:sz w:val="28"/>
+          <w:szCs w:val="28"/>
+        </w:rPr>
+        <w:lastRenderedPageBreak/>
+        <w:t>Definition of Fun (DoF):</w:t>
+      </w:r>
+    </w:p>
+    <w:p>
+      <w:pPr>
+        <w:rPr>
+          <w:sz w:val="24"/>
+          <w:szCs w:val="24"/>
+        </w:rPr>
+      </w:pPr>
+      <w:r>
+        <w:rPr>
+          <w:sz w:val="24"/>
+          <w:szCs w:val="24"/>
+        </w:rPr>
+        <w:t>Algemene afspraken:</w:t>
+      </w:r>
+    </w:p>
+    <w:p>
+      <w:pPr>
+        <w:pStyle w:val="ListParagraph"/>
+        <w:numPr>
+          <w:ilvl w:val="0"/>
+          <w:numId w:val="2"/>
+        </w:numPr>
+        <w:spacing w:line="256" w:lineRule="auto"/>
+        <w:rPr>
+          <w:sz w:val="24"/>
+          <w:szCs w:val="24"/>
+        </w:rPr>
+      </w:pPr>
+      <w:r>
+        <w:rPr>
+          <w:sz w:val="24"/>
+          <w:szCs w:val="24"/>
+        </w:rPr>
+        <w:t>Communicatie via Team of fysiek.</w:t>
+      </w:r>
+    </w:p>
+    <w:p>
+      <w:pPr>
+        <w:pStyle w:val="ListParagraph"/>
+        <w:numPr>
+          <w:ilvl w:val="0"/>
+          <w:numId w:val="2"/>
+        </w:numPr>
+        <w:spacing w:line="256" w:lineRule="auto"/>
+        <w:rPr>
+          <w:sz w:val="24"/>
+          <w:szCs w:val="24"/>
+        </w:rPr>
+      </w:pPr>
+      <w:r>
+        <w:rPr>
+          <w:sz w:val="24"/>
+          <w:szCs w:val="24"/>
+        </w:rPr>
+        <w:t>Scrum master is Jack</w:t>
+      </w:r>
+    </w:p>
+    <w:p>
+      <w:pPr>
+        <w:pStyle w:val="ListParagraph"/>
+        <w:numPr>
+          <w:ilvl w:val="0"/>
+          <w:numId w:val="2"/>
+        </w:numPr>
+        <w:spacing w:line="256" w:lineRule="auto"/>
+        <w:rPr>
+          <w:sz w:val="24"/>
+          <w:szCs w:val="24"/>
+        </w:rPr>
+      </w:pPr>
+      <w:r>
+        <w:rPr>
+          <w:sz w:val="24"/>
+          <w:szCs w:val="24"/>
+        </w:rPr>
+        <w:t>Git beheer is Dylan</w:t>
+      </w:r>
+    </w:p>
+    <w:p>
+      <w:pPr>
+        <w:pStyle w:val="ListParagraph"/>
+        <w:numPr>
+          <w:ilvl w:val="0"/>
+          <w:numId w:val="2"/>
+        </w:numPr>
+        <w:spacing w:line="256" w:lineRule="auto"/>
+        <w:rPr>
+          <w:sz w:val="24"/>
+          <w:szCs w:val="24"/>
+        </w:rPr>
+      </w:pPr>
+    </w:p>
+    <w:p>
+      <w:pPr>
+        <w:rPr>
+          <w:sz w:val="24"/>
+          <w:szCs w:val="24"/>
+        </w:rPr>
+      </w:pPr>
+      <w:r>
+        <w:rPr>
+          <w:sz w:val="24"/>
+          <w:szCs w:val="24"/>
+        </w:rPr>
+        <w:t>Project specifieke afspraken:</w:t>
+      </w:r>
+    </w:p>
+    <w:p>
+      <w:pPr>
+        <w:rPr>
+          <w:b/>
+          <w:bCs/>
+          <w:sz w:val="28"/>
+          <w:szCs w:val="28"/>
+        </w:rPr>
+      </w:pPr>
+      <w:r>
+        <w:rPr>
+          <w:b/>
+          <w:bCs/>
+          <w:sz w:val="28"/>
+          <w:szCs w:val="28"/>
+        </w:rPr>
+        <w:t>Definition of Done (DoD):</w:t>
+      </w:r>
+    </w:p>
+    <w:p>
+      <w:pPr>
+        <w:rPr>
+          <w:b/>
+          <w:bCs/>
+          <w:sz w:val="28"/>
+          <w:szCs w:val="28"/>
+        </w:rPr>
+      </w:pPr>
+      <w:r>
+        <w:rPr>
+          <w:b/>
+          <w:bCs/>
+          <w:sz w:val="28"/>
+          <w:szCs w:val="28"/>
+        </w:rPr>
+        <w:t>Link naar Trello:</w:t>
+      </w:r>
+    </w:p>
+    <w:p>
+      <w:pPr>
+        <w:rPr>
+          <w:sz w:val="24"/>
+          <w:szCs w:val="24"/>
+        </w:rPr>
+      </w:pPr>
+      <w:hyperlink r:id="rId7" w:history="1">
+        <w:r>
+          <w:rPr>
+            <w:rStyle w:val="Hyperlink"/>
+            <w:sz w:val="24"/>
+            <w:szCs w:val="24"/>
+          </w:rPr>
+          <w:t>https://trello.com/b/II1b9r84/project-03-scrumboard</w:t>
+        </w:r>
+      </w:hyperlink>
+    </w:p>
+    <w:p>
+      <w:pPr>
+        <w:rPr>
+          <w:b/>
+          <w:bCs/>
+          <w:sz w:val="28"/>
+          <w:szCs w:val="28"/>
+        </w:rPr>
+      </w:pPr>
+      <w:r>
+        <w:rPr>
+          <w:b/>
+          <w:bCs/>
+          <w:sz w:val="28"/>
+          <w:szCs w:val="28"/>
+        </w:rPr>
+        <w:t>Taakverdeling in ons team:</w:t>
+      </w:r>
+    </w:p>
+    <w:p>
+      <w:pPr>
+        <w:rPr>
+          <w:b/>
+          <w:bCs/>
+          <w:sz w:val="28"/>
+          <w:szCs w:val="28"/>
+        </w:rPr>
+      </w:pPr>
+      <w:r>
+        <w:rPr>
+          <w:b/>
+          <w:bCs/>
+          <w:sz w:val="28"/>
+          <w:szCs w:val="28"/>
+        </w:rPr>
+        <w:t>Screen van Trello:</w:t>
+      </w:r>
+    </w:p>
+    <w:p>
+      <w:pPr>
+        <w:rPr>
+          <w:b/>
+          <w:bCs/>
+          <w:sz w:val="28"/>
+          <w:szCs w:val="28"/>
+        </w:rPr>
+      </w:pPr>
+      <w:r>
+        <w:rPr>
+          <w:b/>
+          <w:bCs/>
+          <w:sz w:val="28"/>
+          <w:szCs w:val="28"/>
+        </w:rPr>
+        <w:drawing>
+          <wp:anchor distT="0" distB="0" distL="114300" distR="114300" simplePos="0" relativeHeight="251659264" behindDoc="0" locked="0" layoutInCell="1" allowOverlap="1" wp14:anchorId="0AB5310F" wp14:editId="4C165DF9">
+            <wp:simplePos x="0" y="0"/>
+            <wp:positionH relativeFrom="margin">
+              <wp:align>right</wp:align>
+            </wp:positionH>
+            <wp:positionV relativeFrom="paragraph">
+              <wp:posOffset>43438</wp:posOffset>
+            </wp:positionV>
+            <wp:extent cx="5731510" cy="2822575"/>
+            <wp:effectExtent l="0" t="0" r="2540" b="0"/>
+            <wp:wrapNone/>
+            <wp:docPr id="2" name="Picture 2" descr="Graphical user interface, application, Teams&#10;&#10;Description automatically generated"/>
+            <wp:cNvGraphicFramePr>
+              <a:graphicFrameLocks xmlns:a="http://schemas.openxmlformats.org/drawingml/2006/main" noChangeAspect="1"/>
+            </wp:cNvGraphicFramePr>
+            <a:graphic xmlns:a="http://schemas.openxmlformats.org/drawingml/2006/main">
+              <a:graphicData uri="http://schemas.openxmlformats.org/drawingml/2006/picture">
+                <pic:pic xmlns:pic="http://schemas.openxmlformats.org/drawingml/2006/picture">
+                  <pic:nvPicPr>
+                    <pic:cNvPr id="2" name="Picture 2" descr="Graphical user interface, application, Teams&#10;&#10;Description automatically generated"/>
+                    <pic:cNvPicPr/>
+                  </pic:nvPicPr>
+                  <pic:blipFill>
+                    <a:blip r:embed="rId8" cstate="print">
                       <a:extLst>
                         <a:ext uri="{28A0092B-C50C-407E-A947-70E740481C1C}">
                           <a14:useLocalDpi xmlns:a14="http://schemas.microsoft.com/office/drawing/2010/main" val="0"/>
@@ -585,7 +759,7 @@
                   <pic:spPr>
                     <a:xfrm>
                       <a:off x="0" y="0"/>
-                      <a:ext cx="4008120" cy="2091690"/>
+                      <a:ext cx="5731510" cy="2822575"/>
                     </a:xfrm>
                     <a:prstGeom prst="rect">
                       <a:avLst/>
@@ -594,46 +768,483 @@
                 </pic:pic>
               </a:graphicData>
             </a:graphic>
-            <wp14:sizeRelH relativeFrom="margin">
-              <wp14:pctWidth>0</wp14:pctWidth>
-            </wp14:sizeRelH>
-            <wp14:sizeRelV relativeFrom="margin">
-              <wp14:pctHeight>0</wp14:pctHeight>
-            </wp14:sizeRelV>
           </wp:anchor>
         </w:drawing>
       </w:r>
-      <w:proofErr w:type="spellStart"/>
-      <w:r>
-        <w:rPr>
-          <w:sz w:val="24"/>
-          <w:szCs w:val="24"/>
-        </w:rPr>
-        <w:t>Trello</w:t>
-      </w:r>
-      <w:proofErr w:type="spellEnd"/>
-      <w:r>
-        <w:rPr>
-          <w:sz w:val="24"/>
-          <w:szCs w:val="24"/>
-        </w:rPr>
-        <w:t xml:space="preserve"> board is gemaakt door Jack. Iedereen kan erin werken, maar Jack zal het meeste doen als de Scrummaster. Op de afbeelding was de product </w:t>
-      </w:r>
-      <w:proofErr w:type="spellStart"/>
-      <w:r>
-        <w:rPr>
-          <w:sz w:val="24"/>
-          <w:szCs w:val="24"/>
-        </w:rPr>
-        <w:t>backlog</w:t>
-      </w:r>
-      <w:proofErr w:type="spellEnd"/>
-      <w:r>
-        <w:rPr>
-          <w:sz w:val="24"/>
-          <w:szCs w:val="24"/>
-        </w:rPr>
-        <w:t xml:space="preserve"> nog niet gevuld, dit is inmiddels wel zo.</w:t>
+    </w:p>
+    <w:p>
+      <w:pPr>
+        <w:rPr>
+          <w:b/>
+          <w:bCs/>
+          <w:sz w:val="28"/>
+          <w:szCs w:val="28"/>
+        </w:rPr>
+      </w:pPr>
+    </w:p>
+    <w:p>
+      <w:pPr>
+        <w:rPr>
+          <w:b/>
+          <w:bCs/>
+          <w:sz w:val="28"/>
+          <w:szCs w:val="28"/>
+        </w:rPr>
+      </w:pPr>
+    </w:p>
+    <w:p>
+      <w:pPr>
+        <w:rPr>
+          <w:b/>
+          <w:bCs/>
+          <w:sz w:val="28"/>
+          <w:szCs w:val="28"/>
+        </w:rPr>
+      </w:pPr>
+    </w:p>
+    <w:p>
+      <w:pPr>
+        <w:rPr>
+          <w:b/>
+          <w:bCs/>
+          <w:sz w:val="28"/>
+          <w:szCs w:val="28"/>
+        </w:rPr>
+      </w:pPr>
+    </w:p>
+    <w:p>
+      <w:pPr>
+        <w:rPr>
+          <w:b/>
+          <w:bCs/>
+          <w:sz w:val="28"/>
+          <w:szCs w:val="28"/>
+        </w:rPr>
+      </w:pPr>
+    </w:p>
+    <w:p>
+      <w:pPr>
+        <w:rPr>
+          <w:b/>
+          <w:bCs/>
+          <w:sz w:val="28"/>
+          <w:szCs w:val="28"/>
+        </w:rPr>
+      </w:pPr>
+    </w:p>
+    <w:p>
+      <w:pPr>
+        <w:rPr>
+          <w:b/>
+          <w:bCs/>
+          <w:sz w:val="28"/>
+          <w:szCs w:val="28"/>
+        </w:rPr>
+      </w:pPr>
+    </w:p>
+    <w:p>
+      <w:pPr>
+        <w:rPr>
+          <w:b/>
+          <w:bCs/>
+          <w:sz w:val="28"/>
+          <w:szCs w:val="28"/>
+        </w:rPr>
+      </w:pPr>
+    </w:p>
+    <w:p>
+      <w:pPr>
+        <w:rPr>
+          <w:b/>
+          <w:bCs/>
+          <w:sz w:val="28"/>
+          <w:szCs w:val="28"/>
+        </w:rPr>
+      </w:pPr>
+    </w:p>
+    <w:p>
+      <w:pPr>
+        <w:rPr>
+          <w:b/>
+          <w:bCs/>
+          <w:sz w:val="28"/>
+          <w:szCs w:val="28"/>
+        </w:rPr>
+      </w:pPr>
+    </w:p>
+    <w:p>
+      <w:pPr>
+        <w:rPr>
+          <w:b/>
+          <w:bCs/>
+          <w:sz w:val="28"/>
+          <w:szCs w:val="28"/>
+        </w:rPr>
+      </w:pPr>
+    </w:p>
+    <w:p>
+      <w:pPr>
+        <w:rPr>
+          <w:b/>
+          <w:bCs/>
+          <w:sz w:val="28"/>
+          <w:szCs w:val="28"/>
+        </w:rPr>
+      </w:pPr>
+    </w:p>
+    <w:p>
+      <w:pPr>
+        <w:rPr>
+          <w:b/>
+          <w:bCs/>
+          <w:sz w:val="28"/>
+          <w:szCs w:val="28"/>
+        </w:rPr>
+      </w:pPr>
+    </w:p>
+    <w:p>
+      <w:pPr>
+        <w:rPr>
+          <w:b/>
+          <w:bCs/>
+          <w:sz w:val="28"/>
+          <w:szCs w:val="28"/>
+        </w:rPr>
+      </w:pPr>
+    </w:p>
+    <w:p>
+      <w:pPr>
+        <w:rPr>
+          <w:b/>
+          <w:bCs/>
+          <w:sz w:val="28"/>
+          <w:szCs w:val="28"/>
+        </w:rPr>
+      </w:pPr>
+    </w:p>
+    <w:p>
+      <w:pPr>
+        <w:rPr>
+          <w:b/>
+          <w:bCs/>
+          <w:sz w:val="28"/>
+          <w:szCs w:val="28"/>
+        </w:rPr>
+      </w:pPr>
+      <w:r>
+        <w:rPr>
+          <w:b/>
+          <w:bCs/>
+          <w:sz w:val="28"/>
+          <w:szCs w:val="28"/>
+        </w:rPr>
+        <w:lastRenderedPageBreak/>
+        <w:t>Documentatie wijzingen in userstories:</w:t>
+      </w:r>
+    </w:p>
+    <w:p>
+      <w:pPr>
+        <w:rPr>
+          <w:sz w:val="24"/>
+          <w:szCs w:val="24"/>
+        </w:rPr>
+      </w:pPr>
+      <w:r>
+        <w:rPr>
+          <w:sz w:val="24"/>
+          <w:szCs w:val="24"/>
+        </w:rPr>
+        <w:t>Voor de wijzingen waren deze 5 taken in 1 gepropt met de extra informatie: “Opsplitsen in de volgende 3 onderdelen”. Dit is wat ik heb gedaan. De bovenste foto toont de BEFORE en de 2</w:t>
+      </w:r>
+      <w:r>
+        <w:rPr>
+          <w:sz w:val="24"/>
+          <w:szCs w:val="24"/>
+          <w:vertAlign w:val="superscript"/>
+        </w:rPr>
+        <w:t xml:space="preserve"> </w:t>
+      </w:r>
+      <w:r>
+        <w:rPr>
+          <w:sz w:val="24"/>
+          <w:szCs w:val="24"/>
+        </w:rPr>
+        <w:t>onderin toont de AFTER foto.</w:t>
+      </w:r>
+    </w:p>
+    <w:p>
+      <w:pPr>
+        <w:rPr>
+          <w:sz w:val="24"/>
+          <w:szCs w:val="24"/>
+        </w:rPr>
+      </w:pPr>
+      <w:r>
+        <w:rPr>
+          <w:b/>
+          <w:bCs/>
+          <w:sz w:val="28"/>
+          <w:szCs w:val="28"/>
+          <w:lang w:val="en-US"/>
+        </w:rPr>
+        <w:drawing>
+          <wp:anchor distT="0" distB="0" distL="114300" distR="114300" simplePos="0" relativeHeight="251662336" behindDoc="0" locked="0" layoutInCell="1" allowOverlap="1" wp14:anchorId="0DF73BB8" wp14:editId="2D2C4260">
+            <wp:simplePos x="0" y="0"/>
+            <wp:positionH relativeFrom="margin">
+              <wp:align>right</wp:align>
+            </wp:positionH>
+            <wp:positionV relativeFrom="paragraph">
+              <wp:posOffset>196555</wp:posOffset>
+            </wp:positionV>
+            <wp:extent cx="5731510" cy="1040130"/>
+            <wp:effectExtent l="0" t="0" r="2540" b="7620"/>
+            <wp:wrapNone/>
+            <wp:docPr id="5" name="Picture 5" descr="Graphical user interface, text, application, chat or text message&#10;&#10;Description automatically generated"/>
+            <wp:cNvGraphicFramePr>
+              <a:graphicFrameLocks xmlns:a="http://schemas.openxmlformats.org/drawingml/2006/main" noChangeAspect="1"/>
+            </wp:cNvGraphicFramePr>
+            <a:graphic xmlns:a="http://schemas.openxmlformats.org/drawingml/2006/main">
+              <a:graphicData uri="http://schemas.openxmlformats.org/drawingml/2006/picture">
+                <pic:pic xmlns:pic="http://schemas.openxmlformats.org/drawingml/2006/picture">
+                  <pic:nvPicPr>
+                    <pic:cNvPr id="5" name="Picture 5" descr="Graphical user interface, text, application, chat or text message&#10;&#10;Description automatically generated"/>
+                    <pic:cNvPicPr/>
+                  </pic:nvPicPr>
+                  <pic:blipFill>
+                    <a:blip r:embed="rId9" cstate="print">
+                      <a:extLst>
+                        <a:ext uri="{28A0092B-C50C-407E-A947-70E740481C1C}">
+                          <a14:useLocalDpi xmlns:a14="http://schemas.microsoft.com/office/drawing/2010/main" val="0"/>
+                        </a:ext>
+                      </a:extLst>
+                    </a:blip>
+                    <a:stretch>
+                      <a:fillRect/>
+                    </a:stretch>
+                  </pic:blipFill>
+                  <pic:spPr>
+                    <a:xfrm>
+                      <a:off x="0" y="0"/>
+                      <a:ext cx="5731510" cy="1040130"/>
+                    </a:xfrm>
+                    <a:prstGeom prst="rect">
+                      <a:avLst/>
+                    </a:prstGeom>
+                  </pic:spPr>
+                </pic:pic>
+              </a:graphicData>
+            </a:graphic>
+          </wp:anchor>
+        </w:drawing>
+      </w:r>
+      <w:r>
+        <w:rPr>
+          <w:sz w:val="24"/>
+          <w:szCs w:val="24"/>
+        </w:rPr>
+        <w:t>Before:</w:t>
+      </w:r>
+    </w:p>
+    <w:p>
+      <w:pPr>
+        <w:rPr>
+          <w:b/>
+          <w:bCs/>
+          <w:sz w:val="28"/>
+          <w:szCs w:val="28"/>
+        </w:rPr>
+      </w:pPr>
+    </w:p>
+    <w:p>
+      <w:pPr>
+        <w:rPr>
+          <w:sz w:val="28"/>
+          <w:szCs w:val="28"/>
+        </w:rPr>
+      </w:pPr>
+    </w:p>
+    <w:p>
+      <w:pPr>
+        <w:rPr>
+          <w:sz w:val="28"/>
+          <w:szCs w:val="28"/>
+        </w:rPr>
+      </w:pPr>
+    </w:p>
+    <w:p>
+      <w:pPr>
+        <w:rPr>
+          <w:sz w:val="24"/>
+          <w:szCs w:val="24"/>
+        </w:rPr>
+      </w:pPr>
+      <w:r>
+        <w:rPr>
+          <w:sz w:val="24"/>
+          <w:szCs w:val="24"/>
+        </w:rPr>
+        <w:t>After:</w:t>
+      </w:r>
+    </w:p>
+    <w:p>
+      <w:pPr>
+        <w:rPr>
+          <w:sz w:val="28"/>
+          <w:szCs w:val="28"/>
+          <w:lang w:val="en-US"/>
+        </w:rPr>
+      </w:pPr>
+      <w:r>
+        <w:rPr>
+          <w:sz w:val="28"/>
+          <w:szCs w:val="28"/>
+          <w:lang w:val="en-US"/>
+        </w:rPr>
+        <w:drawing>
+          <wp:anchor distT="0" distB="0" distL="114300" distR="114300" simplePos="0" relativeHeight="251663360" behindDoc="0" locked="0" layoutInCell="1" allowOverlap="1" wp14:anchorId="17B341A0" wp14:editId="6B922DAF">
+            <wp:simplePos x="0" y="0"/>
+            <wp:positionH relativeFrom="column">
+              <wp:posOffset>0</wp:posOffset>
+            </wp:positionH>
+            <wp:positionV relativeFrom="paragraph">
+              <wp:posOffset>905</wp:posOffset>
+            </wp:positionV>
+            <wp:extent cx="5731510" cy="941705"/>
+            <wp:effectExtent l="0" t="0" r="2540" b="0"/>
+            <wp:wrapNone/>
+            <wp:docPr id="7" name="Picture 7" descr="A picture containing diagram&#10;&#10;Description automatically generated"/>
+            <wp:cNvGraphicFramePr>
+              <a:graphicFrameLocks xmlns:a="http://schemas.openxmlformats.org/drawingml/2006/main" noChangeAspect="1"/>
+            </wp:cNvGraphicFramePr>
+            <a:graphic xmlns:a="http://schemas.openxmlformats.org/drawingml/2006/main">
+              <a:graphicData uri="http://schemas.openxmlformats.org/drawingml/2006/picture">
+                <pic:pic xmlns:pic="http://schemas.openxmlformats.org/drawingml/2006/picture">
+                  <pic:nvPicPr>
+                    <pic:cNvPr id="7" name="Picture 7" descr="A picture containing diagram&#10;&#10;Description automatically generated"/>
+                    <pic:cNvPicPr/>
+                  </pic:nvPicPr>
+                  <pic:blipFill>
+                    <a:blip r:embed="rId10" cstate="print">
+                      <a:extLst>
+                        <a:ext uri="{28A0092B-C50C-407E-A947-70E740481C1C}">
+                          <a14:useLocalDpi xmlns:a14="http://schemas.microsoft.com/office/drawing/2010/main" val="0"/>
+                        </a:ext>
+                      </a:extLst>
+                    </a:blip>
+                    <a:stretch>
+                      <a:fillRect/>
+                    </a:stretch>
+                  </pic:blipFill>
+                  <pic:spPr>
+                    <a:xfrm>
+                      <a:off x="0" y="0"/>
+                      <a:ext cx="5731510" cy="941705"/>
+                    </a:xfrm>
+                    <a:prstGeom prst="rect">
+                      <a:avLst/>
+                    </a:prstGeom>
+                  </pic:spPr>
+                </pic:pic>
+              </a:graphicData>
+            </a:graphic>
+          </wp:anchor>
+        </w:drawing>
+      </w:r>
+    </w:p>
+    <w:p>
+      <w:pPr>
+        <w:rPr>
+          <w:sz w:val="28"/>
+          <w:szCs w:val="28"/>
+          <w:lang w:val="en-US"/>
+        </w:rPr>
+      </w:pPr>
+    </w:p>
+    <w:p>
+      <w:pPr>
+        <w:rPr>
+          <w:sz w:val="28"/>
+          <w:szCs w:val="28"/>
+          <w:lang w:val="en-US"/>
+        </w:rPr>
+      </w:pPr>
+    </w:p>
+    <w:p>
+      <w:pPr>
+        <w:rPr>
+          <w:sz w:val="24"/>
+          <w:szCs w:val="24"/>
+        </w:rPr>
+      </w:pPr>
+      <w:r>
+        <w:rPr>
+          <w:sz w:val="28"/>
+          <w:szCs w:val="28"/>
+          <w:lang w:val="en-US"/>
+        </w:rPr>
+        <w:drawing>
+          <wp:anchor distT="0" distB="0" distL="114300" distR="114300" simplePos="0" relativeHeight="251661312" behindDoc="0" locked="0" layoutInCell="1" allowOverlap="1" wp14:anchorId="3FD6FC4E" wp14:editId="0AF998EB">
+            <wp:simplePos x="0" y="0"/>
+            <wp:positionH relativeFrom="column">
+              <wp:posOffset>0</wp:posOffset>
+            </wp:positionH>
+            <wp:positionV relativeFrom="paragraph">
+              <wp:posOffset>-8341995</wp:posOffset>
+            </wp:positionV>
+            <wp:extent cx="5731510" cy="941705"/>
+            <wp:effectExtent l="0" t="0" r="2540" b="0"/>
+            <wp:wrapNone/>
+            <wp:docPr id="6" name="Picture 6" descr="A picture containing diagram&#10;&#10;Description automatically generated"/>
+            <wp:cNvGraphicFramePr>
+              <a:graphicFrameLocks xmlns:a="http://schemas.openxmlformats.org/drawingml/2006/main" noChangeAspect="1"/>
+            </wp:cNvGraphicFramePr>
+            <a:graphic xmlns:a="http://schemas.openxmlformats.org/drawingml/2006/main">
+              <a:graphicData uri="http://schemas.openxmlformats.org/drawingml/2006/picture">
+                <pic:pic xmlns:pic="http://schemas.openxmlformats.org/drawingml/2006/picture">
+                  <pic:nvPicPr>
+                    <pic:cNvPr id="6" name="Picture 6" descr="A picture containing diagram&#10;&#10;Description automatically generated"/>
+                    <pic:cNvPicPr/>
+                  </pic:nvPicPr>
+                  <pic:blipFill>
+                    <a:blip r:embed="rId10" cstate="print">
+                      <a:extLst>
+                        <a:ext uri="{28A0092B-C50C-407E-A947-70E740481C1C}">
+                          <a14:useLocalDpi xmlns:a14="http://schemas.microsoft.com/office/drawing/2010/main" val="0"/>
+                        </a:ext>
+                      </a:extLst>
+                    </a:blip>
+                    <a:stretch>
+                      <a:fillRect/>
+                    </a:stretch>
+                  </pic:blipFill>
+                  <pic:spPr>
+                    <a:xfrm>
+                      <a:off x="0" y="0"/>
+                      <a:ext cx="5731510" cy="941705"/>
+                    </a:xfrm>
+                    <a:prstGeom prst="rect">
+                      <a:avLst/>
+                    </a:prstGeom>
+                  </pic:spPr>
+                </pic:pic>
+              </a:graphicData>
+            </a:graphic>
+          </wp:anchor>
+        </w:drawing>
+      </w:r>
+      <w:r>
+        <w:rPr>
+          <w:sz w:val="24"/>
+          <w:szCs w:val="24"/>
+        </w:rPr>
+        <w:t>Voor de rest heb ik v</w:t>
+      </w:r>
+      <w:r>
+        <w:rPr>
+          <w:sz w:val="24"/>
+          <w:szCs w:val="24"/>
+        </w:rPr>
+        <w:t>an het overzicht officieel een tabel gemaakt met de opties te kunnen ordenen op teamlid, volgnummer, prioriteit en meer. Dit had geen meerwaarde voor het project maar maakte mijn leven wat makkelijker.</w:t>
       </w:r>
     </w:p>
     <w:sectPr>
@@ -760,8 +1371,123 @@
       </w:rPr>
     </w:lvl>
   </w:abstractNum>
+  <w:abstractNum w:abstractNumId="1" w15:restartNumberingAfterBreak="0">
+    <w:nsid w:val="4F011A4B"/>
+    <w:multiLevelType w:val="hybridMultilevel"/>
+    <w:tmpl w:val="5374DFA0"/>
+    <w:lvl w:ilvl="0" w:tplc="FFF26F24">
+      <w:numFmt w:val="bullet"/>
+      <w:lvlText w:val="-"/>
+      <w:lvlJc w:val="left"/>
+      <w:pPr>
+        <w:ind w:left="720" w:hanging="360"/>
+      </w:pPr>
+      <w:rPr>
+        <w:rFonts w:ascii="Calibri" w:eastAsiaTheme="minorHAnsi" w:hAnsi="Calibri" w:cs="Calibri" w:hint="default"/>
+      </w:rPr>
+    </w:lvl>
+    <w:lvl w:ilvl="1" w:tplc="04130003">
+      <w:start w:val="1"/>
+      <w:numFmt w:val="bullet"/>
+      <w:lvlText w:val="o"/>
+      <w:lvlJc w:val="left"/>
+      <w:pPr>
+        <w:ind w:left="1440" w:hanging="360"/>
+      </w:pPr>
+      <w:rPr>
+        <w:rFonts w:ascii="Courier New" w:hAnsi="Courier New" w:cs="Courier New" w:hint="default"/>
+      </w:rPr>
+    </w:lvl>
+    <w:lvl w:ilvl="2" w:tplc="04130005">
+      <w:start w:val="1"/>
+      <w:numFmt w:val="bullet"/>
+      <w:lvlText w:val=""/>
+      <w:lvlJc w:val="left"/>
+      <w:pPr>
+        <w:ind w:left="2160" w:hanging="360"/>
+      </w:pPr>
+      <w:rPr>
+        <w:rFonts w:ascii="Wingdings" w:hAnsi="Wingdings" w:hint="default"/>
+      </w:rPr>
+    </w:lvl>
+    <w:lvl w:ilvl="3" w:tplc="04130001">
+      <w:start w:val="1"/>
+      <w:numFmt w:val="bullet"/>
+      <w:lvlText w:val=""/>
+      <w:lvlJc w:val="left"/>
+      <w:pPr>
+        <w:ind w:left="2880" w:hanging="360"/>
+      </w:pPr>
+      <w:rPr>
+        <w:rFonts w:ascii="Symbol" w:hAnsi="Symbol" w:hint="default"/>
+      </w:rPr>
+    </w:lvl>
+    <w:lvl w:ilvl="4" w:tplc="04130003">
+      <w:start w:val="1"/>
+      <w:numFmt w:val="bullet"/>
+      <w:lvlText w:val="o"/>
+      <w:lvlJc w:val="left"/>
+      <w:pPr>
+        <w:ind w:left="3600" w:hanging="360"/>
+      </w:pPr>
+      <w:rPr>
+        <w:rFonts w:ascii="Courier New" w:hAnsi="Courier New" w:cs="Courier New" w:hint="default"/>
+      </w:rPr>
+    </w:lvl>
+    <w:lvl w:ilvl="5" w:tplc="04130005">
+      <w:start w:val="1"/>
+      <w:numFmt w:val="bullet"/>
+      <w:lvlText w:val=""/>
+      <w:lvlJc w:val="left"/>
+      <w:pPr>
+        <w:ind w:left="4320" w:hanging="360"/>
+      </w:pPr>
+      <w:rPr>
+        <w:rFonts w:ascii="Wingdings" w:hAnsi="Wingdings" w:hint="default"/>
+      </w:rPr>
+    </w:lvl>
+    <w:lvl w:ilvl="6" w:tplc="04130001">
+      <w:start w:val="1"/>
+      <w:numFmt w:val="bullet"/>
+      <w:lvlText w:val=""/>
+      <w:lvlJc w:val="left"/>
+      <w:pPr>
+        <w:ind w:left="5040" w:hanging="360"/>
+      </w:pPr>
+      <w:rPr>
+        <w:rFonts w:ascii="Symbol" w:hAnsi="Symbol" w:hint="default"/>
+      </w:rPr>
+    </w:lvl>
+    <w:lvl w:ilvl="7" w:tplc="04130003">
+      <w:start w:val="1"/>
+      <w:numFmt w:val="bullet"/>
+      <w:lvlText w:val="o"/>
+      <w:lvlJc w:val="left"/>
+      <w:pPr>
+        <w:ind w:left="5760" w:hanging="360"/>
+      </w:pPr>
+      <w:rPr>
+        <w:rFonts w:ascii="Courier New" w:hAnsi="Courier New" w:cs="Courier New" w:hint="default"/>
+      </w:rPr>
+    </w:lvl>
+    <w:lvl w:ilvl="8" w:tplc="04130005">
+      <w:start w:val="1"/>
+      <w:numFmt w:val="bullet"/>
+      <w:lvlText w:val=""/>
+      <w:lvlJc w:val="left"/>
+      <w:pPr>
+        <w:ind w:left="6480" w:hanging="360"/>
+      </w:pPr>
+      <w:rPr>
+        <w:rFonts w:ascii="Wingdings" w:hAnsi="Wingdings" w:hint="default"/>
+      </w:rPr>
+    </w:lvl>
+  </w:abstractNum>
   <w:num w:numId="1" w16cid:durableId="1008603582">
     <w:abstractNumId w:val="0"/>
+  </w:num>
+  <w:num w:numId="2" w16cid:durableId="1778401902">
+    <w:abstractNumId w:val="1"/>
   </w:num>
 </w:numbering>
 </file>
@@ -1203,6 +1929,29 @@
       <w:contextualSpacing/>
     </w:pPr>
   </w:style>
+  <w:style w:type="character" w:styleId="Hyperlink">
+    <w:name w:val="Hyperlink"/>
+    <w:basedOn w:val="DefaultParagraphFont"/>
+    <w:uiPriority w:val="99"/>
+    <w:unhideWhenUsed/>
+    <w:rsid w:val="007C4D5E"/>
+    <w:rPr>
+      <w:color w:val="0563C1" w:themeColor="hyperlink"/>
+      <w:u w:val="single"/>
+    </w:rPr>
+  </w:style>
+  <w:style w:type="character" w:styleId="UnresolvedMention">
+    <w:name w:val="Unresolved Mention"/>
+    <w:basedOn w:val="DefaultParagraphFont"/>
+    <w:uiPriority w:val="99"/>
+    <w:semiHidden/>
+    <w:unhideWhenUsed/>
+    <w:rsid w:val="007C4D5E"/>
+    <w:rPr>
+      <w:color w:val="605E5C"/>
+      <w:shd w:val="clear" w:color="auto" w:fill="E1DFDD"/>
+    </w:rPr>
+  </w:style>
 </w:styles>
 </file>
 

</xml_diff>